<commit_message>
Finished Compiler Version 6
</commit_message>
<xml_diff>
--- a/Docs/YPLDocumentation.docx
+++ b/Docs/YPLDocumentation.docx
@@ -502,16 +502,106 @@
         </w:numPr>
         <w:bidi w:val="0"/>
         <w:jc w:val="left"/>
-        <w:rPr/>
-      </w:pPr>
-      <w:r>
-        <w:rPr>
-          <w:b w:val="false"/>
-          <w:bCs w:val="false"/>
+        <w:rPr>
+          <w:b/>
+          <w:b/>
+          <w:bCs/>
+        </w:rPr>
+      </w:pPr>
+      <w:r>
+        <w:rPr>
+          <w:b/>
+          <w:bCs/>
           <w:sz w:val="24"/>
           <w:szCs w:val="24"/>
         </w:rPr>
         <w:t>Assertions</w:t>
+      </w:r>
+    </w:p>
+    <w:p>
+      <w:pPr>
+        <w:pStyle w:val="Normal"/>
+        <w:numPr>
+          <w:ilvl w:val="0"/>
+          <w:numId w:val="1"/>
+        </w:numPr>
+        <w:bidi w:val="0"/>
+        <w:jc w:val="left"/>
+        <w:rPr>
+          <w:b/>
+          <w:b/>
+          <w:bCs/>
+        </w:rPr>
+      </w:pPr>
+      <w:r>
+        <w:rPr>
+          <w:b/>
+          <w:bCs/>
+          <w:sz w:val="24"/>
+          <w:szCs w:val="24"/>
+        </w:rPr>
+        <w:t>Multi-module</w:t>
+      </w:r>
+      <w:r>
+        <w:rPr>
+          <w:b w:val="false"/>
+          <w:bCs w:val="false"/>
+          <w:sz w:val="24"/>
+          <w:szCs w:val="24"/>
+        </w:rPr>
+        <w:t xml:space="preserve"> call-by-value programs</w:t>
+      </w:r>
+    </w:p>
+    <w:p>
+      <w:pPr>
+        <w:pStyle w:val="Normal"/>
+        <w:numPr>
+          <w:ilvl w:val="0"/>
+          <w:numId w:val="1"/>
+        </w:numPr>
+        <w:bidi w:val="0"/>
+        <w:jc w:val="left"/>
+        <w:rPr>
+          <w:b/>
+          <w:b/>
+          <w:bCs/>
+        </w:rPr>
+      </w:pPr>
+      <w:r>
+        <w:rPr>
+          <w:b/>
+          <w:bCs/>
+          <w:sz w:val="24"/>
+          <w:szCs w:val="24"/>
+        </w:rPr>
+        <w:t xml:space="preserve">CALL </w:t>
+      </w:r>
+      <w:r>
+        <w:rPr>
+          <w:b w:val="false"/>
+          <w:bCs w:val="false"/>
+          <w:sz w:val="24"/>
+          <w:szCs w:val="24"/>
+        </w:rPr>
+        <w:t xml:space="preserve">and </w:t>
+      </w:r>
+      <w:r>
+        <w:rPr>
+          <w:b/>
+          <w:bCs/>
+          <w:sz w:val="24"/>
+          <w:szCs w:val="24"/>
+        </w:rPr>
+        <w:t>RETURN</w:t>
+      </w:r>
+      <w:r>
+        <w:rPr>
+          <w:b w:val="false"/>
+          <w:bCs w:val="false"/>
+          <w:sz w:val="24"/>
+          <w:szCs w:val="24"/>
+        </w:rPr>
+        <w:t xml:space="preserve"> statements for subprograms</w:t>
       </w:r>
     </w:p>
     <w:p>
@@ -1524,156 +1614,704 @@
         <w:pStyle w:val="Normal"/>
         <w:bidi w:val="0"/>
         <w:jc w:val="left"/>
-        <w:rPr>
-          <w:b/>
+        <w:rPr/>
+      </w:pPr>
+      <w:r>
+        <w:rPr>
           <w:b/>
           <w:bCs/>
           <w:sz w:val="30"/>
           <w:szCs w:val="30"/>
         </w:rPr>
-      </w:pPr>
-      <w:r>
-        <w:rPr>
-          <w:b/>
-          <w:bCs/>
+        <w:t>Program</w:t>
+      </w:r>
+    </w:p>
+    <w:p>
+      <w:pPr>
+        <w:pStyle w:val="Normal"/>
+        <w:bidi w:val="0"/>
+        <w:jc w:val="left"/>
+        <w:rPr>
+          <w:rFonts w:ascii="Liberation Serif" w:hAnsi="Liberation Serif" w:eastAsia="NSimSun" w:cs="Arial"/>
+          <w:b w:val="false"/>
+          <w:b w:val="false"/>
+          <w:bCs w:val="false"/>
+          <w:color w:val="00000A"/>
+          <w:kern w:val="2"/>
+          <w:sz w:val="24"/>
+          <w:szCs w:val="24"/>
+          <w:lang w:val="en-US" w:eastAsia="zh-CN" w:bidi="hi-IN"/>
+        </w:rPr>
+      </w:pPr>
+      <w:r>
+        <w:rPr>
+          <w:rFonts w:eastAsia="NSimSun" w:cs="Arial"/>
+          <w:b w:val="false"/>
+          <w:bCs w:val="false"/>
+          <w:color w:val="00000A"/>
+          <w:kern w:val="2"/>
+          <w:sz w:val="24"/>
+          <w:szCs w:val="24"/>
+          <w:lang w:val="en-US" w:eastAsia="zh-CN" w:bidi="hi-IN"/>
+        </w:rPr>
+        <w:t xml:space="preserve">A </w:t>
+      </w:r>
+      <w:r>
+        <w:rPr>
+          <w:rFonts w:eastAsia="NSimSun" w:cs="Arial"/>
+          <w:b/>
+          <w:bCs/>
+          <w:color w:val="00000A"/>
+          <w:kern w:val="2"/>
+          <w:sz w:val="24"/>
+          <w:szCs w:val="24"/>
+          <w:lang w:val="en-US" w:eastAsia="zh-CN" w:bidi="hi-IN"/>
+        </w:rPr>
+        <w:t>&lt;Program&gt;</w:t>
+      </w:r>
+      <w:r>
+        <w:rPr>
+          <w:rFonts w:eastAsia="NSimSun" w:cs="Arial"/>
+          <w:b w:val="false"/>
+          <w:bCs w:val="false"/>
+          <w:color w:val="00000A"/>
+          <w:kern w:val="2"/>
+          <w:sz w:val="24"/>
+          <w:szCs w:val="24"/>
+          <w:lang w:val="en-US" w:eastAsia="zh-CN" w:bidi="hi-IN"/>
+        </w:rPr>
+        <w:t xml:space="preserve"> is an optional collection of 1 or more global data definitions; followed by an optional collection of 0 or more subprogram module definitions; followed by a required program module definition. When the program begins execution, flow-of-control begins with the first statement in the program module’s list of statements and flow-of-control continues until it terminates when the statement which ends the list of program module statements completes execution.</w:t>
+      </w:r>
+    </w:p>
+    <w:p>
+      <w:pPr>
+        <w:pStyle w:val="Normal"/>
+        <w:bidi w:val="0"/>
+        <w:jc w:val="left"/>
+        <w:rPr>
+          <w:rFonts w:ascii="Times New Roman" w:hAnsi="Times New Roman" w:cs="Times New Roman"/>
+        </w:rPr>
+      </w:pPr>
+      <w:r>
+        <w:rPr>
+          <w:rFonts w:cs="Times New Roman" w:ascii="Times New Roman" w:hAnsi="Times New Roman"/>
+        </w:rPr>
+      </w:r>
+    </w:p>
+    <w:p>
+      <w:pPr>
+        <w:pStyle w:val="Normal"/>
+        <w:tabs>
+          <w:tab w:val="clear" w:pos="709"/>
+          <w:tab w:val="left" w:pos="2880" w:leader="none"/>
+          <w:tab w:val="left" w:pos="3420" w:leader="none"/>
+        </w:tabs>
+        <w:bidi w:val="0"/>
+        <w:jc w:val="left"/>
+        <w:rPr/>
+      </w:pPr>
+      <w:r>
+        <w:rPr>
+          <w:rFonts w:ascii="Courier New" w:hAnsi="Courier New"/>
+          <w:b/>
+          <w:bCs/>
+          <w:sz w:val="21"/>
+          <w:szCs w:val="21"/>
+        </w:rPr>
+        <w:t>&lt;Program&gt;</w:t>
+        <w:tab/>
+        <w:t>::=</w:t>
+        <w:tab/>
+        <w:t>{ &lt;dataDefinition&gt; } *</w:t>
+      </w:r>
+    </w:p>
+    <w:p>
+      <w:pPr>
+        <w:pStyle w:val="Normal"/>
+        <w:tabs>
+          <w:tab w:val="clear" w:pos="709"/>
+          <w:tab w:val="left" w:pos="2880" w:leader="none"/>
+          <w:tab w:val="left" w:pos="3420" w:leader="none"/>
+        </w:tabs>
+        <w:bidi w:val="0"/>
+        <w:jc w:val="left"/>
+        <w:rPr/>
+      </w:pPr>
+      <w:r>
+        <w:rPr>
+          <w:rFonts w:ascii="Courier New" w:hAnsi="Courier New"/>
+          <w:b/>
+          <w:bCs/>
+          <w:sz w:val="21"/>
+          <w:szCs w:val="21"/>
+        </w:rPr>
+        <w:tab/>
+        <w:tab/>
+        <w:t>{ (( &lt;FUNCTIONDefinition&gt; )) }*</w:t>
+      </w:r>
+    </w:p>
+    <w:p>
+      <w:pPr>
+        <w:pStyle w:val="Normal"/>
+        <w:tabs>
+          <w:tab w:val="clear" w:pos="709"/>
+          <w:tab w:val="left" w:pos="2880" w:leader="none"/>
+          <w:tab w:val="left" w:pos="3420" w:leader="none"/>
+        </w:tabs>
+        <w:bidi w:val="0"/>
+        <w:jc w:val="left"/>
+        <w:rPr/>
+      </w:pPr>
+      <w:r>
+        <w:rPr>
+          <w:rFonts w:cs="Times New Roman" w:ascii="Courier New" w:hAnsi="Courier New"/>
+          <w:b/>
+          <w:bCs/>
+          <w:sz w:val="21"/>
+          <w:szCs w:val="21"/>
+        </w:rPr>
+        <w:tab/>
+        <w:tab/>
+        <w:t>&lt;</w:t>
+      </w:r>
+      <w:r>
+        <w:rPr>
+          <w:rFonts w:cs="Times New Roman" w:ascii="Courier New" w:hAnsi="Courier New"/>
+          <w:b/>
+          <w:bCs/>
+          <w:sz w:val="21"/>
+          <w:szCs w:val="21"/>
+        </w:rPr>
+        <w:t>MAIN</w:t>
+      </w:r>
+      <w:r>
+        <w:rPr>
+          <w:rFonts w:cs="Times New Roman" w:ascii="Courier New" w:hAnsi="Courier New"/>
+          <w:b/>
+          <w:bCs/>
+          <w:sz w:val="21"/>
+          <w:szCs w:val="21"/>
+        </w:rPr>
+        <w:t>Definition&gt;</w:t>
+      </w:r>
+    </w:p>
+    <w:p>
+      <w:pPr>
+        <w:pStyle w:val="Normal"/>
+        <w:bidi w:val="0"/>
+        <w:jc w:val="left"/>
+        <w:rPr>
+          <w:rFonts w:ascii="Times New Roman" w:hAnsi="Times New Roman" w:eastAsia="NSimSun" w:cs="Times New Roman"/>
+          <w:b w:val="false"/>
+          <w:b w:val="false"/>
+          <w:bCs w:val="false"/>
+          <w:color w:val="00000A"/>
+          <w:kern w:val="2"/>
+          <w:sz w:val="24"/>
+          <w:szCs w:val="24"/>
+          <w:lang w:val="en-US" w:eastAsia="zh-CN" w:bidi="hi-IN"/>
+        </w:rPr>
+      </w:pPr>
+      <w:r>
+        <w:rPr>
+          <w:rFonts w:eastAsia="NSimSun" w:cs="Arial"/>
+          <w:b/>
+          <w:bCs/>
+          <w:color w:val="00000A"/>
+          <w:kern w:val="2"/>
           <w:sz w:val="30"/>
           <w:szCs w:val="30"/>
-        </w:rPr>
-        <w:t>Program</w:t>
-      </w:r>
-    </w:p>
-    <w:p>
-      <w:pPr>
-        <w:pStyle w:val="Normal"/>
-        <w:bidi w:val="0"/>
-        <w:jc w:val="left"/>
-        <w:rPr>
-          <w:b w:val="false"/>
-          <w:b w:val="false"/>
-          <w:bCs w:val="false"/>
-          <w:sz w:val="24"/>
-          <w:szCs w:val="24"/>
-        </w:rPr>
-      </w:pPr>
-      <w:r>
-        <w:rPr>
-          <w:b w:val="false"/>
-          <w:bCs w:val="false"/>
-          <w:sz w:val="24"/>
-          <w:szCs w:val="24"/>
+          <w:lang w:val="en-US" w:eastAsia="zh-CN" w:bidi="hi-IN"/>
+        </w:rPr>
+        <w:t>Function</w:t>
+      </w:r>
+    </w:p>
+    <w:p>
+      <w:pPr>
+        <w:pStyle w:val="Normal"/>
+        <w:bidi w:val="0"/>
+        <w:jc w:val="left"/>
+        <w:rPr>
+          <w:rFonts w:ascii="Liberation Serif" w:hAnsi="Liberation Serif" w:eastAsia="NSimSun" w:cs="Arial"/>
+          <w:b w:val="false"/>
+          <w:b w:val="false"/>
+          <w:bCs w:val="false"/>
+          <w:color w:val="00000A"/>
+          <w:kern w:val="2"/>
+          <w:sz w:val="24"/>
+          <w:szCs w:val="24"/>
+          <w:lang w:val="en-US" w:eastAsia="zh-CN" w:bidi="hi-IN"/>
+        </w:rPr>
+      </w:pPr>
+      <w:r>
+        <w:rPr>
+          <w:rFonts w:eastAsia="NSimSun" w:cs="Arial"/>
+          <w:b w:val="false"/>
+          <w:bCs w:val="false"/>
+          <w:color w:val="00000A"/>
+          <w:kern w:val="2"/>
+          <w:sz w:val="24"/>
+          <w:szCs w:val="24"/>
+          <w:lang w:val="en-US" w:eastAsia="zh-CN" w:bidi="hi-IN"/>
         </w:rPr>
         <w:t xml:space="preserve">A </w:t>
       </w:r>
       <w:r>
         <w:rPr>
-          <w:b/>
-          <w:bCs/>
-          <w:sz w:val="24"/>
-          <w:szCs w:val="24"/>
-        </w:rPr>
-        <w:t>&lt;Program&gt;</w:t>
-      </w:r>
-      <w:r>
-        <w:rPr>
-          <w:b w:val="false"/>
-          <w:bCs w:val="false"/>
-          <w:sz w:val="24"/>
-          <w:szCs w:val="24"/>
-        </w:rPr>
-        <w:t xml:space="preserve"> </w:t>
-      </w:r>
-      <w:r>
-        <w:rPr>
-          <w:rFonts w:cs="Times New Roman" w:ascii="Times New Roman" w:hAnsi="Times New Roman"/>
-          <w:b w:val="false"/>
-          <w:bCs w:val="false"/>
-          <w:sz w:val="24"/>
-          <w:szCs w:val="24"/>
-        </w:rPr>
-        <w:t xml:space="preserve">is an optional collection of 1 or more global data definitions; followed by an optional collection of 0 or more subprogram module definitions; followed by a required program module definition. When the program begins execution, </w:t>
-      </w:r>
-      <w:r>
-        <w:rPr>
-          <w:rFonts w:cs="Times New Roman" w:ascii="Times New Roman" w:hAnsi="Times New Roman"/>
-          <w:b/>
-          <w:bCs w:val="false"/>
-          <w:sz w:val="24"/>
-          <w:szCs w:val="24"/>
-        </w:rPr>
-        <w:t>flow-of-control</w:t>
-      </w:r>
-      <w:r>
-        <w:rPr>
-          <w:rFonts w:cs="Times New Roman" w:ascii="Times New Roman" w:hAnsi="Times New Roman"/>
-          <w:b w:val="false"/>
-          <w:bCs w:val="false"/>
-          <w:sz w:val="24"/>
-          <w:szCs w:val="24"/>
-        </w:rPr>
-        <w:t xml:space="preserve"> begins with the first statement in the program module’s list of statements and flow-of-control continues until it terminates when the statement which ends the list of program module statements completes execution.</w:t>
-      </w:r>
-    </w:p>
-    <w:p>
-      <w:pPr>
-        <w:pStyle w:val="Normal"/>
-        <w:bidi w:val="0"/>
-        <w:jc w:val="left"/>
-        <w:rPr>
-          <w:rFonts w:ascii="Times New Roman" w:hAnsi="Times New Roman" w:cs="Times New Roman"/>
-        </w:rPr>
-      </w:pPr>
-      <w:r>
-        <w:rPr>
-          <w:rFonts w:cs="Times New Roman" w:ascii="Times New Roman" w:hAnsi="Times New Roman"/>
-        </w:rPr>
-      </w:r>
-    </w:p>
-    <w:p>
-      <w:pPr>
-        <w:pStyle w:val="Normal"/>
-        <w:tabs>
-          <w:tab w:val="clear" w:pos="709"/>
-          <w:tab w:val="left" w:pos="2880" w:leader="none"/>
-          <w:tab w:val="left" w:pos="3420" w:leader="none"/>
-        </w:tabs>
-        <w:bidi w:val="0"/>
-        <w:jc w:val="left"/>
-        <w:rPr>
-          <w:b w:val="false"/>
-          <w:b w:val="false"/>
-          <w:bCs w:val="false"/>
-          <w:sz w:val="24"/>
-          <w:szCs w:val="24"/>
-        </w:rPr>
-      </w:pPr>
-      <w:r>
-        <w:rPr>
-          <w:rFonts w:cs="Times New Roman" w:ascii="Courier New" w:hAnsi="Courier New"/>
-          <w:b/>
-          <w:bCs/>
-          <w:sz w:val="21"/>
-          <w:szCs w:val="21"/>
-        </w:rPr>
-        <w:t>&lt;Program&gt;</w:t>
-        <w:tab/>
-        <w:t>::=</w:t>
-        <w:tab/>
-        <w:t>-... . --. .. -. / { &lt;dataDefinition&gt; } *</w:t>
-      </w:r>
-    </w:p>
-    <w:p>
-      <w:pPr>
-        <w:pStyle w:val="Normal"/>
-        <w:bidi w:val="0"/>
-        <w:jc w:val="left"/>
-        <w:rPr>
-          <w:rFonts w:ascii="Times New Roman" w:hAnsi="Times New Roman" w:cs="Times New Roman"/>
-        </w:rPr>
-      </w:pPr>
-      <w:r>
-        <w:rPr>
-          <w:rFonts w:cs="Times New Roman" w:ascii="Times New Roman" w:hAnsi="Times New Roman"/>
-        </w:rPr>
+          <w:rFonts w:eastAsia="NSimSun" w:cs="Arial"/>
+          <w:b/>
+          <w:bCs/>
+          <w:color w:val="00000A"/>
+          <w:kern w:val="2"/>
+          <w:sz w:val="24"/>
+          <w:szCs w:val="24"/>
+          <w:lang w:val="en-US" w:eastAsia="zh-CN" w:bidi="hi-IN"/>
+        </w:rPr>
+        <w:t>&lt;FUNCTIONDefinition&gt;</w:t>
+      </w:r>
+      <w:r>
+        <w:rPr>
+          <w:rFonts w:eastAsia="NSimSun" w:cs="Arial"/>
+          <w:b w:val="false"/>
+          <w:bCs w:val="false"/>
+          <w:color w:val="00000A"/>
+          <w:kern w:val="2"/>
+          <w:sz w:val="24"/>
+          <w:szCs w:val="24"/>
+          <w:lang w:val="en-US" w:eastAsia="zh-CN" w:bidi="hi-IN"/>
+        </w:rPr>
+        <w:t xml:space="preserve"> defines a named subprogram module by providing a globally-unique identifier, an optional list of formal parameters, and optional set of data definitions, and an optional set of executable statements within the subprogram module</w:t>
+      </w:r>
+    </w:p>
+    <w:p>
+      <w:pPr>
+        <w:pStyle w:val="Normal"/>
+        <w:bidi w:val="0"/>
+        <w:jc w:val="left"/>
+        <w:rPr>
+          <w:rFonts w:ascii="Times New Roman" w:hAnsi="Times New Roman" w:eastAsia="NSimSun" w:cs="Times New Roman"/>
+          <w:b w:val="false"/>
+          <w:b w:val="false"/>
+          <w:bCs w:val="false"/>
+          <w:color w:val="00000A"/>
+          <w:kern w:val="2"/>
+          <w:sz w:val="24"/>
+          <w:szCs w:val="24"/>
+          <w:lang w:val="en-US" w:eastAsia="zh-CN" w:bidi="hi-IN"/>
+        </w:rPr>
+      </w:pPr>
+      <w:r>
+        <w:rPr/>
+      </w:r>
+    </w:p>
+    <w:p>
+      <w:pPr>
+        <w:pStyle w:val="Normal"/>
+        <w:tabs>
+          <w:tab w:val="clear" w:pos="709"/>
+          <w:tab w:val="left" w:pos="2880" w:leader="none"/>
+          <w:tab w:val="left" w:pos="3420" w:leader="none"/>
+        </w:tabs>
+        <w:bidi w:val="0"/>
+        <w:jc w:val="left"/>
+        <w:rPr/>
+      </w:pPr>
+      <w:r>
+        <w:rPr>
+          <w:rFonts w:ascii="Courier New" w:hAnsi="Courier New"/>
+          <w:b/>
+          <w:bCs/>
+          <w:sz w:val="21"/>
+          <w:szCs w:val="21"/>
+        </w:rPr>
+        <w:t>&lt;FUNCTIONDefinition&gt;</w:t>
+        <w:tab/>
+        <w:t xml:space="preserve">::= ..-. ..- -. -.-. / &lt;identifier&gt; / </w:t>
+      </w:r>
+      <w:r>
+        <w:rPr>
+          <w:rFonts w:ascii="Courier New" w:hAnsi="Courier New"/>
+          <w:b/>
+          <w:bCs/>
+          <w:sz w:val="21"/>
+          <w:szCs w:val="21"/>
+          <w:u w:val="none"/>
+        </w:rPr>
+        <w:t>-.--. /</w:t>
+      </w:r>
+    </w:p>
+    <w:p>
+      <w:pPr>
+        <w:pStyle w:val="Normal"/>
+        <w:tabs>
+          <w:tab w:val="clear" w:pos="709"/>
+          <w:tab w:val="left" w:pos="2880" w:leader="none"/>
+          <w:tab w:val="left" w:pos="3420" w:leader="none"/>
+        </w:tabs>
+        <w:bidi w:val="0"/>
+        <w:jc w:val="left"/>
+        <w:rPr/>
+      </w:pPr>
+      <w:r>
+        <w:rPr>
+          <w:rFonts w:ascii="Courier New" w:hAnsi="Courier New"/>
+          <w:b/>
+          <w:bCs/>
+          <w:sz w:val="21"/>
+          <w:szCs w:val="21"/>
+          <w:u w:val="none"/>
+        </w:rPr>
+        <w:tab/>
+        <w:tab/>
+      </w:r>
+      <w:r>
+        <w:rPr>
+          <w:rFonts w:ascii="Courier New" w:hAnsi="Courier New"/>
+          <w:b/>
+          <w:bCs/>
+          <w:sz w:val="21"/>
+          <w:szCs w:val="21"/>
+        </w:rPr>
+        <w:t xml:space="preserve">( &lt;formalParameter&gt; {, &lt;formalParameter&gt; }* ) </w:t>
+      </w:r>
+    </w:p>
+    <w:p>
+      <w:pPr>
+        <w:pStyle w:val="Normal"/>
+        <w:tabs>
+          <w:tab w:val="clear" w:pos="709"/>
+          <w:tab w:val="left" w:pos="2880" w:leader="none"/>
+          <w:tab w:val="left" w:pos="3420" w:leader="none"/>
+        </w:tabs>
+        <w:bidi w:val="0"/>
+        <w:jc w:val="left"/>
+        <w:rPr>
+          <w:u w:val="none"/>
+        </w:rPr>
+      </w:pPr>
+      <w:r>
+        <w:rPr>
+          <w:rFonts w:ascii="Courier New" w:hAnsi="Courier New"/>
+          <w:b/>
+          <w:bCs/>
+          <w:sz w:val="21"/>
+          <w:szCs w:val="21"/>
+          <w:u w:val="none"/>
+        </w:rPr>
+        <w:tab/>
+        <w:tab/>
+        <w:t>/ -.--.- /</w:t>
+      </w:r>
+    </w:p>
+    <w:p>
+      <w:pPr>
+        <w:pStyle w:val="Normal"/>
+        <w:tabs>
+          <w:tab w:val="clear" w:pos="709"/>
+          <w:tab w:val="left" w:pos="2880" w:leader="none"/>
+          <w:tab w:val="left" w:pos="3420" w:leader="none"/>
+        </w:tabs>
+        <w:bidi w:val="0"/>
+        <w:jc w:val="left"/>
+        <w:rPr/>
+      </w:pPr>
+      <w:r>
+        <w:rPr>
+          <w:rFonts w:ascii="Courier New" w:hAnsi="Courier New"/>
+          <w:b/>
+          <w:bCs/>
+          <w:sz w:val="21"/>
+          <w:szCs w:val="21"/>
+        </w:rPr>
+        <w:tab/>
+        <w:tab/>
+        <w:t>{ &lt;dataDefinition&gt; }*</w:t>
+      </w:r>
+    </w:p>
+    <w:p>
+      <w:pPr>
+        <w:pStyle w:val="Normal"/>
+        <w:tabs>
+          <w:tab w:val="clear" w:pos="709"/>
+          <w:tab w:val="left" w:pos="2880" w:leader="none"/>
+          <w:tab w:val="left" w:pos="3420" w:leader="none"/>
+        </w:tabs>
+        <w:bidi w:val="0"/>
+        <w:jc w:val="left"/>
+        <w:rPr/>
+      </w:pPr>
+      <w:r>
+        <w:rPr>
+          <w:rFonts w:eastAsia="NSimSun" w:cs="Times New Roman" w:ascii="Courier New" w:hAnsi="Courier New"/>
+          <w:b/>
+          <w:bCs/>
+          <w:color w:val="00000A"/>
+          <w:kern w:val="2"/>
+          <w:sz w:val="21"/>
+          <w:szCs w:val="21"/>
+          <w:lang w:val="en-US" w:eastAsia="zh-CN" w:bidi="hi-IN"/>
+        </w:rPr>
+        <w:tab/>
+        <w:tab/>
+        <w:t>{ &lt;statement&gt; }*</w:t>
+      </w:r>
+    </w:p>
+    <w:p>
+      <w:pPr>
+        <w:pStyle w:val="Normal"/>
+        <w:tabs>
+          <w:tab w:val="clear" w:pos="709"/>
+          <w:tab w:val="left" w:pos="2880" w:leader="none"/>
+          <w:tab w:val="left" w:pos="3420" w:leader="none"/>
+        </w:tabs>
+        <w:bidi w:val="0"/>
+        <w:jc w:val="left"/>
+        <w:rPr>
+          <w:rFonts w:ascii="Courier New" w:hAnsi="Courier New" w:eastAsia="NSimSun" w:cs="Times New Roman"/>
+          <w:b/>
+          <w:b/>
+          <w:bCs/>
+          <w:color w:val="00000A"/>
+          <w:kern w:val="2"/>
+          <w:sz w:val="21"/>
+          <w:szCs w:val="21"/>
+          <w:lang w:val="en-US" w:eastAsia="zh-CN" w:bidi="hi-IN"/>
+        </w:rPr>
+      </w:pPr>
+      <w:r>
+        <w:rPr/>
+      </w:r>
+    </w:p>
+    <w:p>
+      <w:pPr>
+        <w:pStyle w:val="Normal"/>
+        <w:bidi w:val="0"/>
+        <w:jc w:val="left"/>
+        <w:rPr>
+          <w:rFonts w:ascii="Liberation Serif" w:hAnsi="Liberation Serif" w:eastAsia="NSimSun" w:cs="Arial"/>
+          <w:b/>
+          <w:b/>
+          <w:bCs/>
+          <w:color w:val="00000A"/>
+          <w:kern w:val="2"/>
+          <w:sz w:val="30"/>
+          <w:szCs w:val="30"/>
+          <w:lang w:val="en-US" w:eastAsia="zh-CN" w:bidi="hi-IN"/>
+        </w:rPr>
+      </w:pPr>
+      <w:r>
+        <w:rPr>
+          <w:rFonts w:eastAsia="NSimSun" w:cs="Arial"/>
+          <w:b/>
+          <w:bCs/>
+          <w:color w:val="00000A"/>
+          <w:kern w:val="2"/>
+          <w:sz w:val="30"/>
+          <w:szCs w:val="30"/>
+          <w:lang w:val="en-US" w:eastAsia="zh-CN" w:bidi="hi-IN"/>
+        </w:rPr>
+        <w:t>Main</w:t>
+      </w:r>
+    </w:p>
+    <w:p>
+      <w:pPr>
+        <w:pStyle w:val="Normal"/>
+        <w:bidi w:val="0"/>
+        <w:jc w:val="left"/>
+        <w:rPr>
+          <w:rFonts w:ascii="Liberation Serif" w:hAnsi="Liberation Serif" w:eastAsia="NSimSun" w:cs="Arial"/>
+          <w:b w:val="false"/>
+          <w:b w:val="false"/>
+          <w:bCs w:val="false"/>
+          <w:color w:val="00000A"/>
+          <w:kern w:val="2"/>
+          <w:sz w:val="24"/>
+          <w:szCs w:val="24"/>
+          <w:lang w:val="en-US" w:eastAsia="zh-CN" w:bidi="hi-IN"/>
+        </w:rPr>
+      </w:pPr>
+      <w:r>
+        <w:rPr>
+          <w:rFonts w:eastAsia="NSimSun" w:cs="Arial"/>
+          <w:b w:val="false"/>
+          <w:bCs w:val="false"/>
+          <w:color w:val="00000A"/>
+          <w:kern w:val="2"/>
+          <w:sz w:val="24"/>
+          <w:szCs w:val="24"/>
+          <w:lang w:val="en-US" w:eastAsia="zh-CN" w:bidi="hi-IN"/>
+        </w:rPr>
+        <w:t xml:space="preserve">A </w:t>
+      </w:r>
+      <w:r>
+        <w:rPr>
+          <w:rFonts w:eastAsia="NSimSun" w:cs="Arial"/>
+          <w:b/>
+          <w:bCs/>
+          <w:color w:val="00000A"/>
+          <w:kern w:val="2"/>
+          <w:sz w:val="24"/>
+          <w:szCs w:val="24"/>
+          <w:lang w:val="en-US" w:eastAsia="zh-CN" w:bidi="hi-IN"/>
+        </w:rPr>
+        <w:t>&lt;MAINDefinition&gt;</w:t>
+      </w:r>
+      <w:r>
+        <w:rPr>
+          <w:rFonts w:eastAsia="NSimSun" w:cs="Arial"/>
+          <w:b w:val="false"/>
+          <w:bCs w:val="false"/>
+          <w:color w:val="00000A"/>
+          <w:kern w:val="2"/>
+          <w:sz w:val="24"/>
+          <w:szCs w:val="24"/>
+          <w:lang w:val="en-US" w:eastAsia="zh-CN" w:bidi="hi-IN"/>
+        </w:rPr>
+        <w:t xml:space="preserve"> defines a unique subprogram module with an optional set of data definitions and an optional set of executable statements within. This module is unique to the program but is always required, much like a classical main function.</w:t>
+      </w:r>
+    </w:p>
+    <w:p>
+      <w:pPr>
+        <w:pStyle w:val="Normal"/>
+        <w:bidi w:val="0"/>
+        <w:jc w:val="left"/>
+        <w:rPr>
+          <w:rFonts w:ascii="Times New Roman" w:hAnsi="Times New Roman" w:eastAsia="NSimSun" w:cs="Times New Roman"/>
+          <w:b w:val="false"/>
+          <w:b w:val="false"/>
+          <w:bCs w:val="false"/>
+          <w:color w:val="00000A"/>
+          <w:kern w:val="2"/>
+          <w:sz w:val="24"/>
+          <w:szCs w:val="24"/>
+          <w:lang w:val="en-US" w:eastAsia="zh-CN" w:bidi="hi-IN"/>
+        </w:rPr>
+      </w:pPr>
+      <w:r>
+        <w:rPr/>
+      </w:r>
+    </w:p>
+    <w:p>
+      <w:pPr>
+        <w:pStyle w:val="Normal"/>
+        <w:tabs>
+          <w:tab w:val="clear" w:pos="709"/>
+          <w:tab w:val="left" w:pos="2880" w:leader="none"/>
+          <w:tab w:val="left" w:pos="3420" w:leader="none"/>
+        </w:tabs>
+        <w:bidi w:val="0"/>
+        <w:jc w:val="left"/>
+        <w:rPr/>
+      </w:pPr>
+      <w:r>
+        <w:rPr>
+          <w:rFonts w:ascii="Courier New" w:hAnsi="Courier New"/>
+          <w:b/>
+          <w:bCs/>
+          <w:sz w:val="21"/>
+          <w:szCs w:val="21"/>
+        </w:rPr>
+        <w:t>&lt;</w:t>
+      </w:r>
+      <w:r>
+        <w:rPr>
+          <w:rFonts w:ascii="Courier New" w:hAnsi="Courier New"/>
+          <w:b/>
+          <w:bCs/>
+          <w:sz w:val="21"/>
+          <w:szCs w:val="21"/>
+        </w:rPr>
+        <w:t>MAIN</w:t>
+      </w:r>
+      <w:r>
+        <w:rPr>
+          <w:rFonts w:ascii="Courier New" w:hAnsi="Courier New"/>
+          <w:b/>
+          <w:bCs/>
+          <w:sz w:val="21"/>
+          <w:szCs w:val="21"/>
+        </w:rPr>
+        <w:t>Definition&gt;</w:t>
+        <w:tab/>
+        <w:t>::= -- .- .. -. /</w:t>
+      </w:r>
+    </w:p>
+    <w:p>
+      <w:pPr>
+        <w:pStyle w:val="Normal"/>
+        <w:tabs>
+          <w:tab w:val="clear" w:pos="709"/>
+          <w:tab w:val="left" w:pos="2880" w:leader="none"/>
+          <w:tab w:val="left" w:pos="3420" w:leader="none"/>
+        </w:tabs>
+        <w:bidi w:val="0"/>
+        <w:jc w:val="left"/>
+        <w:rPr/>
+      </w:pPr>
+      <w:r>
+        <w:rPr>
+          <w:rFonts w:ascii="Courier New" w:hAnsi="Courier New"/>
+          <w:b/>
+          <w:bCs/>
+          <w:sz w:val="21"/>
+          <w:szCs w:val="21"/>
+        </w:rPr>
+        <w:tab/>
+        <w:tab/>
+        <w:t>{ &lt;dataDefinition&gt; }*</w:t>
+      </w:r>
+    </w:p>
+    <w:p>
+      <w:pPr>
+        <w:pStyle w:val="Normal"/>
+        <w:tabs>
+          <w:tab w:val="clear" w:pos="709"/>
+          <w:tab w:val="left" w:pos="2880" w:leader="none"/>
+          <w:tab w:val="left" w:pos="3420" w:leader="none"/>
+        </w:tabs>
+        <w:bidi w:val="0"/>
+        <w:jc w:val="left"/>
+        <w:rPr/>
+      </w:pPr>
+      <w:r>
+        <w:rPr>
+          <w:rFonts w:ascii="Courier New" w:hAnsi="Courier New"/>
+          <w:b/>
+          <w:bCs/>
+          <w:sz w:val="21"/>
+          <w:szCs w:val="21"/>
+        </w:rPr>
+        <w:tab/>
+        <w:tab/>
+        <w:t>{ &lt;statement&gt; }*</w:t>
+      </w:r>
+    </w:p>
+    <w:p>
+      <w:pPr>
+        <w:pStyle w:val="Normal"/>
+        <w:tabs>
+          <w:tab w:val="clear" w:pos="709"/>
+          <w:tab w:val="left" w:pos="2880" w:leader="none"/>
+          <w:tab w:val="left" w:pos="3420" w:leader="none"/>
+        </w:tabs>
+        <w:bidi w:val="0"/>
+        <w:jc w:val="left"/>
+        <w:rPr/>
+      </w:pPr>
+      <w:r>
+        <w:rPr>
+          <w:rFonts w:eastAsia="NSimSun" w:cs="Times New Roman" w:ascii="Courier New" w:hAnsi="Courier New"/>
+          <w:b/>
+          <w:bCs/>
+          <w:color w:val="00000A"/>
+          <w:kern w:val="2"/>
+          <w:sz w:val="21"/>
+          <w:szCs w:val="21"/>
+          <w:lang w:val="en-US" w:eastAsia="zh-CN" w:bidi="hi-IN"/>
+        </w:rPr>
+        <w:tab/>
+        <w:tab/>
+        <w:t>.-.-.-</w:t>
       </w:r>
     </w:p>
     <w:p>
@@ -4147,28 +4785,27 @@
     <w:p>
       <w:pPr>
         <w:pStyle w:val="Normal"/>
-        <w:tabs>
-          <w:tab w:val="clear" w:pos="709"/>
-          <w:tab w:val="left" w:pos="2880" w:leader="none"/>
-          <w:tab w:val="left" w:pos="3420" w:leader="none"/>
-        </w:tabs>
-        <w:bidi w:val="0"/>
-        <w:jc w:val="left"/>
-        <w:rPr>
-          <w:b/>
-          <w:b/>
-          <w:bCs/>
-        </w:rPr>
-      </w:pPr>
-      <w:r>
-        <w:rPr>
-          <w:rFonts w:eastAsia="NSimSun" w:cs="Arial"/>
+        <w:rPr>
+          <w:rFonts w:ascii="Liberation Serif" w:hAnsi="Liberation Serif" w:eastAsia="NSimSun" w:cs="Arial"/>
+          <w:b/>
           <w:b/>
           <w:bCs/>
           <w:color w:val="00000A"/>
           <w:kern w:val="2"/>
-          <w:sz w:val="24"/>
-          <w:szCs w:val="24"/>
+          <w:sz w:val="30"/>
+          <w:szCs w:val="30"/>
+          <w:lang w:val="en-US" w:eastAsia="zh-CN" w:bidi="hi-IN"/>
+        </w:rPr>
+      </w:pPr>
+      <w:r>
+        <w:rPr>
+          <w:rFonts w:eastAsia="NSimSun" w:cs="Arial"/>
+          <w:b/>
+          <w:bCs/>
+          <w:color w:val="00000A"/>
+          <w:kern w:val="2"/>
+          <w:sz w:val="30"/>
+          <w:szCs w:val="30"/>
           <w:lang w:val="en-US" w:eastAsia="zh-CN" w:bidi="hi-IN"/>
         </w:rPr>
         <w:t>If Statement</w:t>
@@ -4562,8 +5199,8 @@
           <w:bCs/>
           <w:color w:val="00000A"/>
           <w:kern w:val="2"/>
-          <w:sz w:val="24"/>
-          <w:szCs w:val="24"/>
+          <w:sz w:val="30"/>
+          <w:szCs w:val="30"/>
           <w:lang w:val="en-US" w:eastAsia="zh-CN" w:bidi="hi-IN"/>
         </w:rPr>
         <w:t>Do-While</w:t>
@@ -4709,8 +5346,8 @@
           <w:bCs/>
           <w:color w:val="00000A"/>
           <w:kern w:val="2"/>
-          <w:sz w:val="24"/>
-          <w:szCs w:val="24"/>
+          <w:sz w:val="30"/>
+          <w:szCs w:val="30"/>
           <w:lang w:val="en-US" w:eastAsia="zh-CN" w:bidi="hi-IN"/>
         </w:rPr>
         <w:t>For</w:t>
@@ -5117,8 +5754,8 @@
           <w:bCs/>
           <w:color w:val="00000A"/>
           <w:kern w:val="2"/>
-          <w:sz w:val="24"/>
-          <w:szCs w:val="24"/>
+          <w:sz w:val="30"/>
+          <w:szCs w:val="30"/>
           <w:lang w:val="en-US" w:eastAsia="zh-CN" w:bidi="hi-IN"/>
         </w:rPr>
         <w:t>Assertion</w:t>
@@ -5220,11 +5857,7 @@
         </w:tabs>
         <w:bidi w:val="0"/>
         <w:jc w:val="left"/>
-        <w:rPr>
-          <w:b w:val="false"/>
-          <w:b w:val="false"/>
-          <w:bCs w:val="false"/>
-        </w:rPr>
+        <w:rPr/>
       </w:pPr>
       <w:r>
         <w:rPr>
@@ -5268,6 +5901,444 @@
         </w:rPr>
         <w:t>/&lt;expression&gt; / -.--.-</w:t>
       </w:r>
+    </w:p>
+    <w:p>
+      <w:pPr>
+        <w:pStyle w:val="Normal"/>
+        <w:tabs>
+          <w:tab w:val="clear" w:pos="709"/>
+          <w:tab w:val="left" w:pos="2880" w:leader="none"/>
+          <w:tab w:val="left" w:pos="3420" w:leader="none"/>
+        </w:tabs>
+        <w:bidi w:val="0"/>
+        <w:jc w:val="left"/>
+        <w:rPr>
+          <w:rFonts w:ascii="Courier New" w:hAnsi="Courier New" w:eastAsia="NSimSun" w:cs="Arial"/>
+          <w:b w:val="false"/>
+          <w:b w:val="false"/>
+          <w:bCs w:val="false"/>
+          <w:color w:val="00000A"/>
+          <w:kern w:val="2"/>
+          <w:sz w:val="21"/>
+          <w:szCs w:val="21"/>
+          <w:lang w:val="en-US" w:eastAsia="zh-CN" w:bidi="hi-IN"/>
+        </w:rPr>
+      </w:pPr>
+      <w:r>
+        <w:rPr/>
+      </w:r>
+    </w:p>
+    <w:p>
+      <w:pPr>
+        <w:pStyle w:val="Normal"/>
+        <w:tabs>
+          <w:tab w:val="clear" w:pos="709"/>
+          <w:tab w:val="left" w:pos="2880" w:leader="none"/>
+          <w:tab w:val="left" w:pos="3420" w:leader="none"/>
+        </w:tabs>
+        <w:bidi w:val="0"/>
+        <w:jc w:val="left"/>
+        <w:rPr>
+          <w:rFonts w:ascii="Liberation Serif" w:hAnsi="Liberation Serif" w:eastAsia="NSimSun" w:cs="Arial"/>
+          <w:b/>
+          <w:b/>
+          <w:bCs/>
+          <w:color w:val="00000A"/>
+          <w:kern w:val="2"/>
+          <w:sz w:val="30"/>
+          <w:szCs w:val="30"/>
+          <w:lang w:val="en-US" w:eastAsia="zh-CN" w:bidi="hi-IN"/>
+        </w:rPr>
+      </w:pPr>
+      <w:r>
+        <w:rPr>
+          <w:rFonts w:eastAsia="NSimSun" w:cs="Arial"/>
+          <w:b/>
+          <w:bCs/>
+          <w:color w:val="00000A"/>
+          <w:kern w:val="2"/>
+          <w:sz w:val="30"/>
+          <w:szCs w:val="30"/>
+          <w:lang w:val="en-US" w:eastAsia="zh-CN" w:bidi="hi-IN"/>
+        </w:rPr>
+        <w:t>Call</w:t>
+      </w:r>
+    </w:p>
+    <w:p>
+      <w:pPr>
+        <w:pStyle w:val="Normal"/>
+        <w:tabs>
+          <w:tab w:val="clear" w:pos="709"/>
+          <w:tab w:val="left" w:pos="2880" w:leader="none"/>
+          <w:tab w:val="left" w:pos="3420" w:leader="none"/>
+        </w:tabs>
+        <w:bidi w:val="0"/>
+        <w:jc w:val="left"/>
+        <w:rPr>
+          <w:rFonts w:ascii="Liberation Serif" w:hAnsi="Liberation Serif" w:eastAsia="NSimSun" w:cs="Arial"/>
+          <w:b w:val="false"/>
+          <w:b w:val="false"/>
+          <w:bCs w:val="false"/>
+          <w:color w:val="00000A"/>
+          <w:kern w:val="2"/>
+          <w:sz w:val="24"/>
+          <w:szCs w:val="24"/>
+          <w:lang w:val="en-US" w:eastAsia="zh-CN" w:bidi="hi-IN"/>
+        </w:rPr>
+      </w:pPr>
+      <w:r>
+        <w:rPr>
+          <w:rFonts w:eastAsia="NSimSun" w:cs="Arial"/>
+          <w:b w:val="false"/>
+          <w:bCs w:val="false"/>
+          <w:color w:val="00000A"/>
+          <w:kern w:val="2"/>
+          <w:sz w:val="24"/>
+          <w:szCs w:val="24"/>
+          <w:lang w:val="en-US" w:eastAsia="zh-CN" w:bidi="hi-IN"/>
+        </w:rPr>
+        <w:t xml:space="preserve">The </w:t>
+      </w:r>
+      <w:r>
+        <w:rPr>
+          <w:rFonts w:eastAsia="NSimSun" w:cs="Arial"/>
+          <w:b/>
+          <w:bCs/>
+          <w:color w:val="00000A"/>
+          <w:kern w:val="2"/>
+          <w:sz w:val="24"/>
+          <w:szCs w:val="24"/>
+          <w:lang w:val="en-US" w:eastAsia="zh-CN" w:bidi="hi-IN"/>
+        </w:rPr>
+        <w:t xml:space="preserve">&lt;CALLStatement&gt; </w:t>
+      </w:r>
+      <w:r>
+        <w:rPr>
+          <w:rFonts w:eastAsia="NSimSun" w:cs="Arial"/>
+          <w:b w:val="false"/>
+          <w:bCs w:val="false"/>
+          <w:color w:val="00000A"/>
+          <w:kern w:val="2"/>
+          <w:sz w:val="24"/>
+          <w:szCs w:val="24"/>
+          <w:lang w:val="en-US" w:eastAsia="zh-CN" w:bidi="hi-IN"/>
+        </w:rPr>
+        <w:t>calls a function by it’s identifier. It can provide several parameters to pass into the function.</w:t>
+      </w:r>
+    </w:p>
+    <w:p>
+      <w:pPr>
+        <w:pStyle w:val="Normal"/>
+        <w:tabs>
+          <w:tab w:val="clear" w:pos="709"/>
+          <w:tab w:val="left" w:pos="2880" w:leader="none"/>
+          <w:tab w:val="left" w:pos="3420" w:leader="none"/>
+        </w:tabs>
+        <w:bidi w:val="0"/>
+        <w:jc w:val="left"/>
+        <w:rPr>
+          <w:rFonts w:ascii="Liberation Serif" w:hAnsi="Liberation Serif" w:eastAsia="NSimSun" w:cs="Arial"/>
+          <w:b w:val="false"/>
+          <w:b w:val="false"/>
+          <w:bCs w:val="false"/>
+          <w:color w:val="00000A"/>
+          <w:kern w:val="2"/>
+          <w:sz w:val="24"/>
+          <w:szCs w:val="24"/>
+          <w:lang w:val="en-US" w:eastAsia="zh-CN" w:bidi="hi-IN"/>
+        </w:rPr>
+      </w:pPr>
+      <w:r>
+        <w:rPr>
+          <w:rFonts w:eastAsia="NSimSun" w:cs="Arial"/>
+          <w:b w:val="false"/>
+          <w:bCs w:val="false"/>
+          <w:color w:val="00000A"/>
+          <w:kern w:val="2"/>
+          <w:sz w:val="24"/>
+          <w:szCs w:val="24"/>
+          <w:lang w:val="en-US" w:eastAsia="zh-CN" w:bidi="hi-IN"/>
+        </w:rPr>
+      </w:r>
+    </w:p>
+    <w:p>
+      <w:pPr>
+        <w:pStyle w:val="Normal"/>
+        <w:tabs>
+          <w:tab w:val="clear" w:pos="709"/>
+          <w:tab w:val="left" w:pos="2880" w:leader="none"/>
+          <w:tab w:val="left" w:pos="3420" w:leader="none"/>
+        </w:tabs>
+        <w:bidi w:val="0"/>
+        <w:jc w:val="left"/>
+        <w:rPr/>
+      </w:pPr>
+      <w:r>
+        <w:rPr>
+          <w:rFonts w:ascii="Courier New" w:hAnsi="Courier New"/>
+          <w:b/>
+          <w:bCs/>
+          <w:sz w:val="21"/>
+          <w:szCs w:val="21"/>
+        </w:rPr>
+        <w:t>&lt;CALLStatement&gt;</w:t>
+        <w:tab/>
+        <w:t>::=</w:t>
+        <w:tab/>
+        <w:t>-.-. .- .-.. .-.. / &lt;identifier&gt; / -.-</w:t>
+      </w:r>
+    </w:p>
+    <w:p>
+      <w:pPr>
+        <w:pStyle w:val="Normal"/>
+        <w:tabs>
+          <w:tab w:val="clear" w:pos="709"/>
+          <w:tab w:val="left" w:pos="2880" w:leader="none"/>
+          <w:tab w:val="left" w:pos="3420" w:leader="none"/>
+        </w:tabs>
+        <w:bidi w:val="0"/>
+        <w:jc w:val="left"/>
+        <w:rPr>
+          <w:rFonts w:ascii="Liberation Serif" w:hAnsi="Liberation Serif" w:eastAsia="NSimSun" w:cs="Arial"/>
+          <w:b w:val="false"/>
+          <w:b w:val="false"/>
+          <w:bCs w:val="false"/>
+          <w:color w:val="00000A"/>
+          <w:kern w:val="2"/>
+          <w:sz w:val="24"/>
+          <w:szCs w:val="24"/>
+          <w:lang w:val="en-US" w:eastAsia="zh-CN" w:bidi="hi-IN"/>
+        </w:rPr>
+      </w:pPr>
+      <w:r>
+        <w:rPr>
+          <w:rFonts w:eastAsia="NSimSun" w:cs="Arial"/>
+          <w:b w:val="false"/>
+          <w:bCs w:val="false"/>
+          <w:color w:val="00000A"/>
+          <w:kern w:val="2"/>
+          <w:sz w:val="24"/>
+          <w:szCs w:val="24"/>
+          <w:lang w:val="en-US" w:eastAsia="zh-CN" w:bidi="hi-IN"/>
+        </w:rPr>
+      </w:r>
+    </w:p>
+    <w:p>
+      <w:pPr>
+        <w:pStyle w:val="Normal"/>
+        <w:tabs>
+          <w:tab w:val="clear" w:pos="709"/>
+          <w:tab w:val="left" w:pos="2880" w:leader="none"/>
+          <w:tab w:val="left" w:pos="3420" w:leader="none"/>
+        </w:tabs>
+        <w:bidi w:val="0"/>
+        <w:jc w:val="left"/>
+        <w:rPr>
+          <w:rFonts w:ascii="Liberation Serif" w:hAnsi="Liberation Serif" w:eastAsia="NSimSun" w:cs="Arial"/>
+          <w:b/>
+          <w:b/>
+          <w:bCs/>
+          <w:color w:val="00000A"/>
+          <w:kern w:val="2"/>
+          <w:sz w:val="30"/>
+          <w:szCs w:val="30"/>
+          <w:lang w:val="en-US" w:eastAsia="zh-CN" w:bidi="hi-IN"/>
+        </w:rPr>
+      </w:pPr>
+      <w:r>
+        <w:rPr>
+          <w:rFonts w:eastAsia="NSimSun" w:cs="Arial"/>
+          <w:b/>
+          <w:bCs/>
+          <w:color w:val="00000A"/>
+          <w:kern w:val="2"/>
+          <w:sz w:val="30"/>
+          <w:szCs w:val="30"/>
+          <w:lang w:val="en-US" w:eastAsia="zh-CN" w:bidi="hi-IN"/>
+        </w:rPr>
+        <w:t>Return</w:t>
+      </w:r>
+    </w:p>
+    <w:p>
+      <w:pPr>
+        <w:pStyle w:val="Normal"/>
+        <w:tabs>
+          <w:tab w:val="clear" w:pos="709"/>
+          <w:tab w:val="left" w:pos="2880" w:leader="none"/>
+          <w:tab w:val="left" w:pos="3420" w:leader="none"/>
+        </w:tabs>
+        <w:bidi w:val="0"/>
+        <w:jc w:val="left"/>
+        <w:rPr>
+          <w:rFonts w:ascii="Liberation Serif" w:hAnsi="Liberation Serif" w:eastAsia="NSimSun" w:cs="Arial"/>
+          <w:b w:val="false"/>
+          <w:b w:val="false"/>
+          <w:bCs w:val="false"/>
+          <w:color w:val="00000A"/>
+          <w:kern w:val="2"/>
+          <w:sz w:val="24"/>
+          <w:szCs w:val="24"/>
+          <w:lang w:val="en-US" w:eastAsia="zh-CN" w:bidi="hi-IN"/>
+        </w:rPr>
+      </w:pPr>
+      <w:r>
+        <w:rPr>
+          <w:rFonts w:eastAsia="NSimSun" w:cs="Arial"/>
+          <w:b w:val="false"/>
+          <w:bCs w:val="false"/>
+          <w:color w:val="00000A"/>
+          <w:kern w:val="2"/>
+          <w:sz w:val="24"/>
+          <w:szCs w:val="24"/>
+          <w:lang w:val="en-US" w:eastAsia="zh-CN" w:bidi="hi-IN"/>
+        </w:rPr>
+        <w:t xml:space="preserve">The </w:t>
+      </w:r>
+      <w:r>
+        <w:rPr>
+          <w:rFonts w:eastAsia="NSimSun" w:cs="Arial"/>
+          <w:b/>
+          <w:bCs/>
+          <w:color w:val="00000A"/>
+          <w:kern w:val="2"/>
+          <w:sz w:val="24"/>
+          <w:szCs w:val="24"/>
+          <w:lang w:val="en-US" w:eastAsia="zh-CN" w:bidi="hi-IN"/>
+        </w:rPr>
+        <w:t>&lt;RETURNStatement&gt;</w:t>
+      </w:r>
+      <w:r>
+        <w:rPr>
+          <w:rFonts w:eastAsia="NSimSun" w:cs="Arial"/>
+          <w:b w:val="false"/>
+          <w:bCs w:val="false"/>
+          <w:color w:val="00000A"/>
+          <w:kern w:val="2"/>
+          <w:sz w:val="24"/>
+          <w:szCs w:val="24"/>
+          <w:lang w:val="en-US" w:eastAsia="zh-CN" w:bidi="hi-IN"/>
+        </w:rPr>
+        <w:t xml:space="preserve"> returns the flow of control to where the function was initially called.</w:t>
+      </w:r>
+    </w:p>
+    <w:p>
+      <w:pPr>
+        <w:pStyle w:val="Normal"/>
+        <w:tabs>
+          <w:tab w:val="clear" w:pos="709"/>
+          <w:tab w:val="left" w:pos="2880" w:leader="none"/>
+          <w:tab w:val="left" w:pos="3420" w:leader="none"/>
+        </w:tabs>
+        <w:bidi w:val="0"/>
+        <w:jc w:val="left"/>
+        <w:rPr>
+          <w:rFonts w:ascii="Liberation Serif" w:hAnsi="Liberation Serif" w:eastAsia="NSimSun" w:cs="Arial"/>
+          <w:b w:val="false"/>
+          <w:b w:val="false"/>
+          <w:bCs w:val="false"/>
+          <w:color w:val="00000A"/>
+          <w:kern w:val="2"/>
+          <w:sz w:val="24"/>
+          <w:szCs w:val="24"/>
+          <w:lang w:val="en-US" w:eastAsia="zh-CN" w:bidi="hi-IN"/>
+        </w:rPr>
+      </w:pPr>
+      <w:r>
+        <w:rPr>
+          <w:rFonts w:eastAsia="NSimSun" w:cs="Arial"/>
+          <w:b w:val="false"/>
+          <w:bCs w:val="false"/>
+          <w:color w:val="00000A"/>
+          <w:kern w:val="2"/>
+          <w:sz w:val="24"/>
+          <w:szCs w:val="24"/>
+          <w:lang w:val="en-US" w:eastAsia="zh-CN" w:bidi="hi-IN"/>
+        </w:rPr>
+      </w:r>
+    </w:p>
+    <w:p>
+      <w:pPr>
+        <w:pStyle w:val="Normal"/>
+        <w:tabs>
+          <w:tab w:val="clear" w:pos="709"/>
+          <w:tab w:val="left" w:pos="2880" w:leader="none"/>
+          <w:tab w:val="left" w:pos="3420" w:leader="none"/>
+        </w:tabs>
+        <w:bidi w:val="0"/>
+        <w:jc w:val="left"/>
+        <w:rPr>
+          <w:rFonts w:ascii="Liberation Serif" w:hAnsi="Liberation Serif" w:eastAsia="NSimSun" w:cs="Arial"/>
+          <w:b w:val="false"/>
+          <w:b w:val="false"/>
+          <w:bCs w:val="false"/>
+          <w:color w:val="00000A"/>
+          <w:kern w:val="2"/>
+          <w:sz w:val="24"/>
+          <w:szCs w:val="24"/>
+          <w:lang w:val="en-US" w:eastAsia="zh-CN" w:bidi="hi-IN"/>
+        </w:rPr>
+      </w:pPr>
+      <w:r>
+        <w:rPr>
+          <w:rFonts w:eastAsia="NSimSun" w:cs="Arial" w:ascii="Courier New" w:hAnsi="Courier New"/>
+          <w:b/>
+          <w:bCs/>
+          <w:color w:val="00000A"/>
+          <w:kern w:val="2"/>
+          <w:sz w:val="21"/>
+          <w:szCs w:val="21"/>
+          <w:lang w:val="en-US" w:eastAsia="zh-CN" w:bidi="hi-IN"/>
+        </w:rPr>
+        <w:t>&lt;RETURNStatement&gt;</w:t>
+        <w:tab/>
+        <w:t>::=</w:t>
+        <w:tab/>
+        <w:t xml:space="preserve">.-. - .-. -. / [ ( &lt;expression&gt; ) ] / </w:t>
+      </w:r>
+      <w:bookmarkStart w:id="0" w:name="__DdeLink__247_27583107401"/>
+      <w:bookmarkEnd w:id="0"/>
+      <w:r>
+        <w:rPr>
+          <w:rFonts w:eastAsia="NSimSun" w:cs="Arial" w:ascii="Courier New" w:hAnsi="Courier New"/>
+          <w:b/>
+          <w:bCs/>
+          <w:color w:val="00000A"/>
+          <w:kern w:val="2"/>
+          <w:sz w:val="21"/>
+          <w:szCs w:val="21"/>
+          <w:lang w:val="en-US" w:eastAsia="zh-CN" w:bidi="hi-IN"/>
+        </w:rPr>
+        <w:t>-.-</w:t>
+      </w:r>
+      <w:r>
+        <w:br w:type="page"/>
+      </w:r>
+    </w:p>
+    <w:p>
+      <w:pPr>
+        <w:pStyle w:val="Normal"/>
+        <w:tabs>
+          <w:tab w:val="clear" w:pos="709"/>
+          <w:tab w:val="left" w:pos="2880" w:leader="none"/>
+          <w:tab w:val="left" w:pos="3420" w:leader="none"/>
+        </w:tabs>
+        <w:bidi w:val="0"/>
+        <w:jc w:val="left"/>
+        <w:rPr>
+          <w:rFonts w:ascii="Courier New" w:hAnsi="Courier New" w:eastAsia="NSimSun" w:cs="Arial"/>
+          <w:b w:val="false"/>
+          <w:b w:val="false"/>
+          <w:bCs w:val="false"/>
+          <w:color w:val="00000A"/>
+          <w:kern w:val="2"/>
+          <w:sz w:val="21"/>
+          <w:szCs w:val="21"/>
+          <w:lang w:val="en-US" w:eastAsia="zh-CN" w:bidi="hi-IN"/>
+        </w:rPr>
+      </w:pPr>
+      <w:r>
+        <w:rPr/>
+      </w:r>
       <w:r>
         <w:br w:type="page"/>
       </w:r>
@@ -5317,7 +6388,7 @@
         <w:tab/>
         <w:t>::=</w:t>
         <w:tab/>
-        <w:t>-... . --. .. -. / { &lt;dataDefinition&gt; } *</w:t>
+        <w:t>{ &lt;dataDefinition&gt; } *</w:t>
       </w:r>
     </w:p>
     <w:p>
@@ -5365,6 +6436,51 @@
           <w:sz w:val="21"/>
           <w:szCs w:val="21"/>
         </w:rPr>
+        <w:tab/>
+        <w:tab/>
+        <w:t>&lt;</w:t>
+      </w:r>
+      <w:r>
+        <w:rPr>
+          <w:rFonts w:ascii="Courier New" w:hAnsi="Courier New"/>
+          <w:b/>
+          <w:bCs/>
+          <w:sz w:val="21"/>
+          <w:szCs w:val="21"/>
+        </w:rPr>
+        <w:t>MAIN</w:t>
+      </w:r>
+      <w:r>
+        <w:rPr>
+          <w:rFonts w:ascii="Courier New" w:hAnsi="Courier New"/>
+          <w:b/>
+          <w:bCs/>
+          <w:sz w:val="21"/>
+          <w:szCs w:val="21"/>
+        </w:rPr>
+        <w:t>Definition&gt;</w:t>
+      </w:r>
+    </w:p>
+    <w:p>
+      <w:pPr>
+        <w:pStyle w:val="Normal"/>
+        <w:tabs>
+          <w:tab w:val="clear" w:pos="709"/>
+          <w:tab w:val="left" w:pos="2880" w:leader="none"/>
+          <w:tab w:val="left" w:pos="3420" w:leader="none"/>
+        </w:tabs>
+        <w:bidi w:val="0"/>
+        <w:jc w:val="left"/>
+        <w:rPr/>
+      </w:pPr>
+      <w:r>
+        <w:rPr>
+          <w:rFonts w:ascii="Courier New" w:hAnsi="Courier New"/>
+          <w:b/>
+          <w:bCs/>
+          <w:sz w:val="21"/>
+          <w:szCs w:val="21"/>
+        </w:rPr>
         <w:t>&lt;dataDefinition&gt;</w:t>
         <w:tab/>
         <w:t>::=</w:t>
@@ -5540,7 +6656,7 @@
         </w:rPr>
         <w:t>&lt;FUNCTIONDefinition&gt;</w:t>
         <w:tab/>
-        <w:t xml:space="preserve">::= ..-. ..- -. -.-. &lt;identifier&gt; / </w:t>
+        <w:t xml:space="preserve">::= ..-. ..- -. -.-. / &lt;identifier&gt; / </w:t>
       </w:r>
       <w:r>
         <w:rPr>
@@ -5712,6 +6828,126 @@
           <w:sz w:val="21"/>
           <w:szCs w:val="21"/>
         </w:rPr>
+        <w:t>&lt;</w:t>
+      </w:r>
+      <w:r>
+        <w:rPr>
+          <w:rFonts w:ascii="Courier New" w:hAnsi="Courier New"/>
+          <w:b/>
+          <w:bCs/>
+          <w:sz w:val="21"/>
+          <w:szCs w:val="21"/>
+        </w:rPr>
+        <w:t>MAIN</w:t>
+      </w:r>
+      <w:r>
+        <w:rPr>
+          <w:rFonts w:ascii="Courier New" w:hAnsi="Courier New"/>
+          <w:b/>
+          <w:bCs/>
+          <w:sz w:val="21"/>
+          <w:szCs w:val="21"/>
+        </w:rPr>
+        <w:t>Definition&gt;</w:t>
+        <w:tab/>
+        <w:t>::= -- .- .. -. /</w:t>
+      </w:r>
+    </w:p>
+    <w:p>
+      <w:pPr>
+        <w:pStyle w:val="Normal"/>
+        <w:tabs>
+          <w:tab w:val="clear" w:pos="709"/>
+          <w:tab w:val="left" w:pos="2880" w:leader="none"/>
+          <w:tab w:val="left" w:pos="3420" w:leader="none"/>
+        </w:tabs>
+        <w:bidi w:val="0"/>
+        <w:jc w:val="left"/>
+        <w:rPr/>
+      </w:pPr>
+      <w:r>
+        <w:rPr>
+          <w:rFonts w:ascii="Courier New" w:hAnsi="Courier New"/>
+          <w:b/>
+          <w:bCs/>
+          <w:sz w:val="21"/>
+          <w:szCs w:val="21"/>
+        </w:rPr>
+        <w:tab/>
+        <w:tab/>
+        <w:t>{ &lt;dataDefinition&gt; }*</w:t>
+      </w:r>
+    </w:p>
+    <w:p>
+      <w:pPr>
+        <w:pStyle w:val="Normal"/>
+        <w:tabs>
+          <w:tab w:val="clear" w:pos="709"/>
+          <w:tab w:val="left" w:pos="2880" w:leader="none"/>
+          <w:tab w:val="left" w:pos="3420" w:leader="none"/>
+        </w:tabs>
+        <w:bidi w:val="0"/>
+        <w:jc w:val="left"/>
+        <w:rPr/>
+      </w:pPr>
+      <w:r>
+        <w:rPr>
+          <w:rFonts w:ascii="Courier New" w:hAnsi="Courier New"/>
+          <w:b/>
+          <w:bCs/>
+          <w:sz w:val="21"/>
+          <w:szCs w:val="21"/>
+        </w:rPr>
+        <w:tab/>
+        <w:tab/>
+        <w:t>{ &lt;statement&gt; }*</w:t>
+      </w:r>
+    </w:p>
+    <w:p>
+      <w:pPr>
+        <w:pStyle w:val="Normal"/>
+        <w:tabs>
+          <w:tab w:val="clear" w:pos="709"/>
+          <w:tab w:val="left" w:pos="2880" w:leader="none"/>
+          <w:tab w:val="left" w:pos="3420" w:leader="none"/>
+        </w:tabs>
+        <w:bidi w:val="0"/>
+        <w:jc w:val="left"/>
+        <w:rPr/>
+      </w:pPr>
+      <w:r>
+        <w:rPr>
+          <w:rFonts w:ascii="Courier New" w:hAnsi="Courier New"/>
+          <w:b/>
+          <w:bCs/>
+          <w:sz w:val="21"/>
+          <w:szCs w:val="21"/>
+        </w:rPr>
+        <w:tab/>
+        <w:tab/>
+        <w:t>.-.-.-</w:t>
+      </w:r>
+    </w:p>
+    <w:p>
+      <w:pPr>
+        <w:pStyle w:val="Normal"/>
+        <w:tabs>
+          <w:tab w:val="clear" w:pos="709"/>
+          <w:tab w:val="left" w:pos="2880" w:leader="none"/>
+          <w:tab w:val="left" w:pos="3420" w:leader="none"/>
+        </w:tabs>
+        <w:bidi w:val="0"/>
+        <w:jc w:val="left"/>
+        <w:rPr/>
+      </w:pPr>
+      <w:r>
+        <w:rPr>
+          <w:rFonts w:ascii="Courier New" w:hAnsi="Courier New"/>
+          <w:b/>
+          <w:bCs/>
+          <w:sz w:val="21"/>
+          <w:szCs w:val="21"/>
+        </w:rPr>
         <w:t>&lt;formalParameter&gt;</w:t>
         <w:tab/>
         <w:t>::=</w:t>
@@ -5883,7 +7119,7 @@
         <w:jc w:val="left"/>
         <w:rPr/>
       </w:pPr>
-      <w:bookmarkStart w:id="0" w:name="__DdeLink__678_3408110898"/>
+      <w:bookmarkStart w:id="1" w:name="__DdeLink__678_3408110898"/>
       <w:r>
         <w:rPr>
           <w:rFonts w:ascii="Courier New" w:hAnsi="Courier New"/>
@@ -5917,7 +7153,7 @@
         </w:rPr>
         <w:t xml:space="preserve">/&lt;expression&gt; / -.--.- </w:t>
       </w:r>
-      <w:bookmarkEnd w:id="0"/>
+      <w:bookmarkEnd w:id="1"/>
     </w:p>
     <w:p>
       <w:pPr>
@@ -6229,7 +7465,7 @@
         <w:jc w:val="left"/>
         <w:rPr/>
       </w:pPr>
-      <w:bookmarkStart w:id="1" w:name="__DdeLink__603_4127137286"/>
+      <w:bookmarkStart w:id="2" w:name="__DdeLink__603_4127137286"/>
       <w:r>
         <w:rPr>
           <w:rFonts w:ascii="Courier New" w:hAnsi="Courier New"/>
@@ -6242,7 +7478,7 @@
         <w:tab/>
         <w:t>/ .-.-.-</w:t>
       </w:r>
-      <w:bookmarkEnd w:id="1"/>
+      <w:bookmarkEnd w:id="2"/>
     </w:p>
     <w:p>
       <w:pPr>
@@ -6626,28 +7862,7 @@
         <w:tab/>
         <w:t>::=</w:t>
         <w:tab/>
-      </w:r>
-      <w:bookmarkStart w:id="2" w:name="__DdeLink__733_3863668839"/>
-      <w:r>
-        <w:rPr>
-          <w:rFonts w:ascii="Courier New" w:hAnsi="Courier New"/>
-          <w:b/>
-          <w:bCs/>
-          <w:sz w:val="21"/>
-          <w:szCs w:val="21"/>
-        </w:rPr>
-        <w:t>-.-. .- .-.. .-..</w:t>
-      </w:r>
-      <w:bookmarkEnd w:id="2"/>
-      <w:r>
-        <w:rPr>
-          <w:rFonts w:ascii="Courier New" w:hAnsi="Courier New"/>
-          <w:b/>
-          <w:bCs/>
-          <w:sz w:val="21"/>
-          <w:szCs w:val="21"/>
-        </w:rPr>
-        <w:t xml:space="preserve"> / &lt;identifier&gt; / -.-</w:t>
+        <w:t>-.-. .- .-.. .-.. / &lt;identifier&gt; / -.-</w:t>
       </w:r>
     </w:p>
     <w:p>
@@ -6674,7 +7889,102 @@
         <w:tab/>
         <w:t>::=</w:t>
         <w:tab/>
-        <w:t xml:space="preserve">.-. - .-. -. / [ ( &lt;expression&gt; ) ] / </w:t>
+        <w:t>.-. - .-. -. / [ ( &lt;expression&gt; ) ]</w:t>
+      </w:r>
+      <w:r>
+        <w:rPr>
+          <w:rFonts w:ascii="Courier New" w:hAnsi="Courier New"/>
+          <w:b/>
+          <w:bCs/>
+          <w:sz w:val="21"/>
+          <w:szCs w:val="21"/>
+        </w:rPr>
+        <w:t xml:space="preserve">[ / -.--. </w:t>
+      </w:r>
+    </w:p>
+    <w:p>
+      <w:pPr>
+        <w:pStyle w:val="Normal"/>
+        <w:tabs>
+          <w:tab w:val="clear" w:pos="709"/>
+          <w:tab w:val="left" w:pos="2880" w:leader="none"/>
+          <w:tab w:val="left" w:pos="3420" w:leader="none"/>
+        </w:tabs>
+        <w:bidi w:val="0"/>
+        <w:jc w:val="left"/>
+        <w:rPr/>
+      </w:pPr>
+      <w:r>
+        <w:rPr>
+          <w:rFonts w:ascii="Courier New" w:hAnsi="Courier New"/>
+          <w:b/>
+          <w:bCs/>
+          <w:sz w:val="21"/>
+          <w:szCs w:val="21"/>
+        </w:rPr>
+        <w:tab/>
+        <w:tab/>
+        <w:t xml:space="preserve">/ (&lt;expression&gt; | &lt;variable&gt;){ / --..-- </w:t>
+      </w:r>
+    </w:p>
+    <w:p>
+      <w:pPr>
+        <w:pStyle w:val="Normal"/>
+        <w:tabs>
+          <w:tab w:val="clear" w:pos="709"/>
+          <w:tab w:val="left" w:pos="2880" w:leader="none"/>
+          <w:tab w:val="left" w:pos="3420" w:leader="none"/>
+        </w:tabs>
+        <w:bidi w:val="0"/>
+        <w:jc w:val="left"/>
+        <w:rPr/>
+      </w:pPr>
+      <w:r>
+        <w:rPr>
+          <w:rFonts w:ascii="Courier New" w:hAnsi="Courier New"/>
+          <w:b/>
+          <w:bCs/>
+          <w:sz w:val="21"/>
+          <w:szCs w:val="21"/>
+        </w:rPr>
+        <w:tab/>
+        <w:tab/>
+        <w:t>/ ( &lt;expression&gt; | &lt;variable&gt; ) } ] /</w:t>
+      </w:r>
+      <w:r>
+        <w:rPr>
+          <w:rFonts w:ascii="Courier New" w:hAnsi="Courier New"/>
+          <w:b/>
+          <w:bCs/>
+          <w:sz w:val="21"/>
+          <w:szCs w:val="21"/>
+        </w:rPr>
+        <w:t xml:space="preserve"> -.--.- </w:t>
+      </w:r>
+    </w:p>
+    <w:p>
+      <w:pPr>
+        <w:pStyle w:val="Normal"/>
+        <w:tabs>
+          <w:tab w:val="clear" w:pos="709"/>
+          <w:tab w:val="left" w:pos="2880" w:leader="none"/>
+          <w:tab w:val="left" w:pos="3420" w:leader="none"/>
+        </w:tabs>
+        <w:bidi w:val="0"/>
+        <w:jc w:val="left"/>
+        <w:rPr/>
+      </w:pPr>
+      <w:r>
+        <w:rPr>
+          <w:rFonts w:ascii="Courier New" w:hAnsi="Courier New"/>
+          <w:b/>
+          <w:bCs/>
+          <w:sz w:val="21"/>
+          <w:szCs w:val="21"/>
+        </w:rPr>
+        <w:tab/>
+        <w:tab/>
+        <w:t xml:space="preserve">/ </w:t>
       </w:r>
       <w:bookmarkStart w:id="3" w:name="__DdeLink__247_2758310740"/>
       <w:bookmarkEnd w:id="3"/>

</xml_diff>